<commit_message>
vault backup: 2025-06-02 23:41:35
</commit_message>
<xml_diff>
--- a/Centennial/Summer-Term3/COMP301-Unix/Assignment2_PartA_LucasVandermaarel.docx
+++ b/Centennial/Summer-Term3/COMP301-Unix/Assignment2_PartA_LucasVandermaarel.docx
@@ -4,9 +4,162 @@
   <w:body>
     <w:p>
       <w:r>
-        <w:t>A</w:t>
+        <w:t>Assignment2.sh is already created and given executable permissions</w:t>
       </w:r>
     </w:p>
+    <w:p>
+      <w:r>
+        <w:t>touch assignment2.sh</w:t>
+      </w:r>
+    </w:p>
+    <w:p>
+      <w:proofErr w:type="spellStart"/>
+      <w:r>
+        <w:t>chmod</w:t>
+      </w:r>
+      <w:proofErr w:type="spellEnd"/>
+      <w:r>
+        <w:t xml:space="preserve"> +x assignment2.sh</w:t>
+      </w:r>
+    </w:p>
+    <w:p>
+      <w:r>
+        <w:drawing>
+          <wp:anchor distT="0" distB="0" distL="114300" distR="114300" simplePos="0" relativeHeight="251658240" behindDoc="0" locked="0" layoutInCell="1" allowOverlap="1" wp14:anchorId="1A449118" wp14:editId="15949461">
+            <wp:simplePos x="0" y="0"/>
+            <wp:positionH relativeFrom="margin">
+              <wp:posOffset>-447675</wp:posOffset>
+            </wp:positionH>
+            <wp:positionV relativeFrom="paragraph">
+              <wp:posOffset>349250</wp:posOffset>
+            </wp:positionV>
+            <wp:extent cx="7017385" cy="6886575"/>
+            <wp:effectExtent l="0" t="0" r="0" b="9525"/>
+            <wp:wrapSquare wrapText="bothSides"/>
+            <wp:docPr id="79426075" name="Picture 1" descr="A screenshot of a computer program&#10;&#10;AI-generated content may be incorrect."/>
+            <wp:cNvGraphicFramePr>
+              <a:graphicFrameLocks xmlns:a="http://schemas.openxmlformats.org/drawingml/2006/main" noChangeAspect="1"/>
+            </wp:cNvGraphicFramePr>
+            <a:graphic xmlns:a="http://schemas.openxmlformats.org/drawingml/2006/main">
+              <a:graphicData uri="http://schemas.openxmlformats.org/drawingml/2006/picture">
+                <pic:pic xmlns:pic="http://schemas.openxmlformats.org/drawingml/2006/picture">
+                  <pic:nvPicPr>
+                    <pic:cNvPr id="79426075" name="Picture 1" descr="A screenshot of a computer program&#10;&#10;AI-generated content may be incorrect."/>
+                    <pic:cNvPicPr/>
+                  </pic:nvPicPr>
+                  <pic:blipFill>
+                    <a:blip r:embed="rId4">
+                      <a:extLst>
+                        <a:ext uri="{28A0092B-C50C-407E-A947-70E740481C1C}">
+                          <a14:useLocalDpi xmlns:a14="http://schemas.microsoft.com/office/drawing/2010/main" val="0"/>
+                        </a:ext>
+                      </a:extLst>
+                    </a:blip>
+                    <a:stretch>
+                      <a:fillRect/>
+                    </a:stretch>
+                  </pic:blipFill>
+                  <pic:spPr>
+                    <a:xfrm>
+                      <a:off x="0" y="0"/>
+                      <a:ext cx="7017385" cy="6886575"/>
+                    </a:xfrm>
+                    <a:prstGeom prst="rect">
+                      <a:avLst/>
+                    </a:prstGeom>
+                  </pic:spPr>
+                </pic:pic>
+              </a:graphicData>
+            </a:graphic>
+            <wp14:sizeRelH relativeFrom="margin">
+              <wp14:pctWidth>0</wp14:pctWidth>
+            </wp14:sizeRelH>
+            <wp14:sizeRelV relativeFrom="margin">
+              <wp14:pctHeight>0</wp14:pctHeight>
+            </wp14:sizeRelV>
+          </wp:anchor>
+        </w:drawing>
+      </w:r>
+    </w:p>
+    <w:p>
+      <w:r>
+        <w:lastRenderedPageBreak/>
+        <w:drawing>
+          <wp:anchor distT="0" distB="0" distL="114300" distR="114300" simplePos="0" relativeHeight="251659264" behindDoc="0" locked="0" layoutInCell="1" allowOverlap="1" wp14:anchorId="26E9A8B5" wp14:editId="3BCE23AF">
+            <wp:simplePos x="0" y="0"/>
+            <wp:positionH relativeFrom="margin">
+              <wp:align>center</wp:align>
+            </wp:positionH>
+            <wp:positionV relativeFrom="paragraph">
+              <wp:posOffset>228600</wp:posOffset>
+            </wp:positionV>
+            <wp:extent cx="7105650" cy="2082800"/>
+            <wp:effectExtent l="0" t="0" r="0" b="0"/>
+            <wp:wrapSquare wrapText="bothSides"/>
+            <wp:docPr id="1642301323" name="Picture 1" descr="A screenshot of a computer&#10;&#10;AI-generated content may be incorrect."/>
+            <wp:cNvGraphicFramePr>
+              <a:graphicFrameLocks xmlns:a="http://schemas.openxmlformats.org/drawingml/2006/main" noChangeAspect="1"/>
+            </wp:cNvGraphicFramePr>
+            <a:graphic xmlns:a="http://schemas.openxmlformats.org/drawingml/2006/main">
+              <a:graphicData uri="http://schemas.openxmlformats.org/drawingml/2006/picture">
+                <pic:pic xmlns:pic="http://schemas.openxmlformats.org/drawingml/2006/picture">
+                  <pic:nvPicPr>
+                    <pic:cNvPr id="1642301323" name="Picture 1" descr="A screenshot of a computer&#10;&#10;AI-generated content may be incorrect."/>
+                    <pic:cNvPicPr/>
+                  </pic:nvPicPr>
+                  <pic:blipFill>
+                    <a:blip r:embed="rId5">
+                      <a:extLst>
+                        <a:ext uri="{28A0092B-C50C-407E-A947-70E740481C1C}">
+                          <a14:useLocalDpi xmlns:a14="http://schemas.microsoft.com/office/drawing/2010/main" val="0"/>
+                        </a:ext>
+                      </a:extLst>
+                    </a:blip>
+                    <a:stretch>
+                      <a:fillRect/>
+                    </a:stretch>
+                  </pic:blipFill>
+                  <pic:spPr>
+                    <a:xfrm>
+                      <a:off x="0" y="0"/>
+                      <a:ext cx="7105650" cy="2082800"/>
+                    </a:xfrm>
+                    <a:prstGeom prst="rect">
+                      <a:avLst/>
+                    </a:prstGeom>
+                  </pic:spPr>
+                </pic:pic>
+              </a:graphicData>
+            </a:graphic>
+            <wp14:sizeRelH relativeFrom="margin">
+              <wp14:pctWidth>0</wp14:pctWidth>
+            </wp14:sizeRelH>
+            <wp14:sizeRelV relativeFrom="margin">
+              <wp14:pctHeight>0</wp14:pctHeight>
+            </wp14:sizeRelV>
+          </wp:anchor>
+        </w:drawing>
+      </w:r>
+      <w:r>
+        <w:t xml:space="preserve">Upon running the script </w:t>
+      </w:r>
+      <w:r>
+        <w:t xml:space="preserve">as </w:t>
+      </w:r>
+      <w:r>
+        <w:t xml:space="preserve">./assignment2.sh </w:t>
+      </w:r>
+      <w:proofErr w:type="spellStart"/>
+      <w:r>
+        <w:t>LucasVandermaarel</w:t>
+      </w:r>
+      <w:proofErr w:type="spellEnd"/>
+      <w:r>
+        <w:t xml:space="preserve"> 85 90 75 60 95</w:t>
+      </w:r>
+    </w:p>
+    <w:p/>
+    <w:p/>
     <w:sectPr>
       <w:pgSz w:w="12240" w:h="15840"/>
       <w:pgMar w:top="1440" w:right="1440" w:bottom="1440" w:left="1440" w:header="720" w:footer="720" w:gutter="0"/>

</xml_diff>